<commit_message>
basic services and gallery sects complete
</commit_message>
<xml_diff>
--- a/Salon content.docx
+++ b/Salon content.docx
@@ -634,36 +634,79 @@
           <w:rFonts w:ascii="AppleSystemUIFont" w:hAnsi="AppleSystemUIFont" w:cs="AppleSystemUIFont"/>
           <w:color w:val="353535"/>
         </w:rPr>
-        <w:t>Meet Elm &amp; Belle (INTRO)</w:t>
-      </w:r>
-    </w:p>
-    <w:p>
-      <w:pPr>
-        <w:autoSpaceDE w:val="0"/>
-        <w:autoSpaceDN w:val="0"/>
-        <w:adjustRightInd w:val="0"/>
-        <w:rPr>
-          <w:rFonts w:ascii="AppleSystemUIFont" w:hAnsi="AppleSystemUIFont" w:cs="AppleSystemUIFont"/>
-          <w:color w:val="353535"/>
-        </w:rPr>
-      </w:pPr>
-    </w:p>
-    <w:p>
-      <w:pPr>
-        <w:autoSpaceDE w:val="0"/>
-        <w:autoSpaceDN w:val="0"/>
-        <w:adjustRightInd w:val="0"/>
-        <w:rPr>
-          <w:rFonts w:ascii="AppleSystemUIFont" w:hAnsi="AppleSystemUIFont" w:cs="AppleSystemUIFont"/>
-          <w:color w:val="353535"/>
-        </w:rPr>
-      </w:pPr>
-      <w:r>
-        <w:rPr>
-          <w:rFonts w:ascii="AppleSystemUIFont" w:hAnsi="AppleSystemUIFont" w:cs="AppleSystemUIFont"/>
-          <w:color w:val="353535"/>
-        </w:rPr>
-        <w:t xml:space="preserve">Welcome to Elm &amp; Belle, a boutique salon studio located in Cumming, GA. At E&amp;B, we love what we do! Our mission is to help our </w:t>
+        <w:t xml:space="preserve">Meet Elm </w:t>
+      </w:r>
+      <w:r>
+        <w:rPr>
+          <w:rFonts w:ascii="AppleSystemUIFont" w:hAnsi="AppleSystemUIFont" w:cs="AppleSystemUIFont"/>
+          <w:color w:val="353535"/>
+        </w:rPr>
+        <w:t>&amp;amp;</w:t>
+      </w:r>
+      <w:r>
+        <w:rPr>
+          <w:rFonts w:ascii="AppleSystemUIFont" w:hAnsi="AppleSystemUIFont" w:cs="AppleSystemUIFont"/>
+          <w:color w:val="353535"/>
+        </w:rPr>
+        <w:t xml:space="preserve"> Belle (INTRO)</w:t>
+      </w:r>
+    </w:p>
+    <w:p>
+      <w:pPr>
+        <w:autoSpaceDE w:val="0"/>
+        <w:autoSpaceDN w:val="0"/>
+        <w:adjustRightInd w:val="0"/>
+        <w:rPr>
+          <w:rFonts w:ascii="AppleSystemUIFont" w:hAnsi="AppleSystemUIFont" w:cs="AppleSystemUIFont"/>
+          <w:color w:val="353535"/>
+        </w:rPr>
+      </w:pPr>
+    </w:p>
+    <w:p>
+      <w:pPr>
+        <w:autoSpaceDE w:val="0"/>
+        <w:autoSpaceDN w:val="0"/>
+        <w:adjustRightInd w:val="0"/>
+        <w:rPr>
+          <w:rFonts w:ascii="AppleSystemUIFont" w:hAnsi="AppleSystemUIFont" w:cs="AppleSystemUIFont"/>
+          <w:color w:val="353535"/>
+        </w:rPr>
+      </w:pPr>
+      <w:r>
+        <w:rPr>
+          <w:rFonts w:ascii="AppleSystemUIFont" w:hAnsi="AppleSystemUIFont" w:cs="AppleSystemUIFont"/>
+          <w:color w:val="353535"/>
+        </w:rPr>
+        <w:t xml:space="preserve">Welcome to Elm </w:t>
+      </w:r>
+      <w:r>
+        <w:rPr>
+          <w:rFonts w:ascii="AppleSystemUIFont" w:hAnsi="AppleSystemUIFont" w:cs="AppleSystemUIFont"/>
+          <w:color w:val="353535"/>
+        </w:rPr>
+        <w:t>&amp;amp;</w:t>
+      </w:r>
+      <w:r>
+        <w:rPr>
+          <w:rFonts w:ascii="AppleSystemUIFont" w:hAnsi="AppleSystemUIFont" w:cs="AppleSystemUIFont"/>
+          <w:color w:val="353535"/>
+        </w:rPr>
+        <w:t xml:space="preserve"> Belle, a boutique salon studio located in Cumming, GA. At </w:t>
+      </w:r>
+      <w:proofErr w:type="spellStart"/>
+      <w:r>
+        <w:rPr>
+          <w:rFonts w:ascii="AppleSystemUIFont" w:hAnsi="AppleSystemUIFont" w:cs="AppleSystemUIFont"/>
+          <w:color w:val="353535"/>
+        </w:rPr>
+        <w:t>E</w:t>
+      </w:r>
+      <w:r>
+        <w:rPr>
+          <w:rFonts w:ascii="AppleSystemUIFont" w:hAnsi="AppleSystemUIFont" w:cs="AppleSystemUIFont"/>
+          <w:color w:val="353535"/>
+        </w:rPr>
+        <w:t>&amp;amp</w:t>
       </w:r>
       <w:proofErr w:type="gramStart"/>
       <w:r>
@@ -671,6 +714,30 @@
           <w:rFonts w:ascii="AppleSystemUIFont" w:hAnsi="AppleSystemUIFont" w:cs="AppleSystemUIFont"/>
           <w:color w:val="353535"/>
         </w:rPr>
+        <w:t>;</w:t>
+      </w:r>
+      <w:r>
+        <w:rPr>
+          <w:rFonts w:ascii="AppleSystemUIFont" w:hAnsi="AppleSystemUIFont" w:cs="AppleSystemUIFont"/>
+          <w:color w:val="353535"/>
+        </w:rPr>
+        <w:t>B</w:t>
+      </w:r>
+      <w:proofErr w:type="spellEnd"/>
+      <w:proofErr w:type="gramEnd"/>
+      <w:r>
+        <w:rPr>
+          <w:rFonts w:ascii="AppleSystemUIFont" w:hAnsi="AppleSystemUIFont" w:cs="AppleSystemUIFont"/>
+          <w:color w:val="353535"/>
+        </w:rPr>
+        <w:t xml:space="preserve">, we love what we do! Our mission is to help our </w:t>
+      </w:r>
+      <w:proofErr w:type="gramStart"/>
+      <w:r>
+        <w:rPr>
+          <w:rFonts w:ascii="AppleSystemUIFont" w:hAnsi="AppleSystemUIFont" w:cs="AppleSystemUIFont"/>
+          <w:color w:val="353535"/>
+        </w:rPr>
         <w:t>clients</w:t>
       </w:r>
       <w:proofErr w:type="gramEnd"/>
@@ -907,7 +974,21 @@
           <w:rFonts w:ascii="AppleSystemUIFont" w:hAnsi="AppleSystemUIFont" w:cs="AppleSystemUIFont"/>
           <w:color w:val="353535"/>
         </w:rPr>
-        <w:t xml:space="preserve">The Elm &amp; Belle salon experience starts with a full consultation.  Every service includes an aromatherapy neck massage, scalp massage and conditioning treatment. </w:t>
+        <w:t xml:space="preserve">The Elm </w:t>
+      </w:r>
+      <w:r>
+        <w:rPr>
+          <w:rFonts w:ascii="AppleSystemUIFont" w:hAnsi="AppleSystemUIFont" w:cs="AppleSystemUIFont"/>
+          <w:color w:val="353535"/>
+        </w:rPr>
+        <w:t>&amp;amp;</w:t>
+      </w:r>
+      <w:r>
+        <w:rPr>
+          <w:rFonts w:ascii="AppleSystemUIFont" w:hAnsi="AppleSystemUIFont" w:cs="AppleSystemUIFont"/>
+          <w:color w:val="353535"/>
+        </w:rPr>
+        <w:t xml:space="preserve"> Belle salon experience starts with a full consultation.  Every service includes an aromatherapy neck massage, scalp massage and conditioning treatment. </w:t>
       </w:r>
     </w:p>
     <w:p>
@@ -1010,7 +1091,23 @@
           <w:b/>
           <w:color w:val="353535"/>
         </w:rPr>
-        <w:t>Cut &amp; Design</w:t>
+        <w:t xml:space="preserve">Cut </w:t>
+      </w:r>
+      <w:r>
+        <w:rPr>
+          <w:rFonts w:ascii="AppleSystemUIFont" w:hAnsi="AppleSystemUIFont" w:cs="AppleSystemUIFont"/>
+          <w:b/>
+          <w:color w:val="353535"/>
+        </w:rPr>
+        <w:t>&amp;amp;</w:t>
+      </w:r>
+      <w:r>
+        <w:rPr>
+          <w:rFonts w:ascii="AppleSystemUIFont" w:hAnsi="AppleSystemUIFont" w:cs="AppleSystemUIFont"/>
+          <w:b/>
+          <w:color w:val="353535"/>
+        </w:rPr>
+        <w:t xml:space="preserve"> Design</w:t>
       </w:r>
     </w:p>
     <w:tbl>
@@ -1052,7 +1149,21 @@
                 <w:rFonts w:ascii="AppleSystemUIFont" w:hAnsi="AppleSystemUIFont" w:cs="AppleSystemUIFont"/>
                 <w:color w:val="353535"/>
               </w:rPr>
-              <w:t xml:space="preserve"> Haircut &amp; Style</w:t>
+              <w:t xml:space="preserve"> Haircut </w:t>
+            </w:r>
+            <w:r>
+              <w:rPr>
+                <w:rFonts w:ascii="AppleSystemUIFont" w:hAnsi="AppleSystemUIFont" w:cs="AppleSystemUIFont"/>
+                <w:color w:val="353535"/>
+              </w:rPr>
+              <w:t>&amp;amp;</w:t>
+            </w:r>
+            <w:r>
+              <w:rPr>
+                <w:rFonts w:ascii="AppleSystemUIFont" w:hAnsi="AppleSystemUIFont" w:cs="AppleSystemUIFont"/>
+                <w:color w:val="353535"/>
+              </w:rPr>
+              <w:t xml:space="preserve"> Style</w:t>
             </w:r>
           </w:p>
         </w:tc>
@@ -1110,7 +1221,21 @@
                 <w:rFonts w:ascii="AppleSystemUIFont" w:hAnsi="AppleSystemUIFont" w:cs="AppleSystemUIFont"/>
                 <w:color w:val="353535"/>
               </w:rPr>
-              <w:t xml:space="preserve"> Haircut &amp; Style</w:t>
+              <w:t xml:space="preserve"> Haircut </w:t>
+            </w:r>
+            <w:r>
+              <w:rPr>
+                <w:rFonts w:ascii="AppleSystemUIFont" w:hAnsi="AppleSystemUIFont" w:cs="AppleSystemUIFont"/>
+                <w:color w:val="353535"/>
+              </w:rPr>
+              <w:t>&amp;amp;</w:t>
+            </w:r>
+            <w:r>
+              <w:rPr>
+                <w:rFonts w:ascii="AppleSystemUIFont" w:hAnsi="AppleSystemUIFont" w:cs="AppleSystemUIFont"/>
+                <w:color w:val="353535"/>
+              </w:rPr>
+              <w:t xml:space="preserve"> Style</w:t>
             </w:r>
           </w:p>
         </w:tc>
@@ -1208,7 +1333,21 @@
                 <w:rFonts w:ascii="AppleSystemUIFont" w:hAnsi="AppleSystemUIFont" w:cs="AppleSystemUIFont"/>
                 <w:color w:val="353535"/>
               </w:rPr>
-              <w:t>Wash, Condition &amp; Style</w:t>
+              <w:t xml:space="preserve">Wash, Condition </w:t>
+            </w:r>
+            <w:r>
+              <w:rPr>
+                <w:rFonts w:ascii="AppleSystemUIFont" w:hAnsi="AppleSystemUIFont" w:cs="AppleSystemUIFont"/>
+                <w:color w:val="353535"/>
+              </w:rPr>
+              <w:t>&amp;amp;</w:t>
+            </w:r>
+            <w:r>
+              <w:rPr>
+                <w:rFonts w:ascii="AppleSystemUIFont" w:hAnsi="AppleSystemUIFont" w:cs="AppleSystemUIFont"/>
+                <w:color w:val="353535"/>
+              </w:rPr>
+              <w:t xml:space="preserve"> Style</w:t>
             </w:r>
           </w:p>
         </w:tc>
@@ -1257,7 +1396,21 @@
                 <w:rFonts w:ascii="AppleSystemUIFont" w:hAnsi="AppleSystemUIFont" w:cs="AppleSystemUIFont"/>
                 <w:color w:val="353535"/>
               </w:rPr>
-              <w:t>Shampoo &amp; Scalp Treatment</w:t>
+              <w:t xml:space="preserve">Shampoo </w:t>
+            </w:r>
+            <w:r>
+              <w:rPr>
+                <w:rFonts w:ascii="AppleSystemUIFont" w:hAnsi="AppleSystemUIFont" w:cs="AppleSystemUIFont"/>
+                <w:color w:val="353535"/>
+              </w:rPr>
+              <w:t>&amp;amp;</w:t>
+            </w:r>
+            <w:r>
+              <w:rPr>
+                <w:rFonts w:ascii="AppleSystemUIFont" w:hAnsi="AppleSystemUIFont" w:cs="AppleSystemUIFont"/>
+                <w:color w:val="353535"/>
+              </w:rPr>
+              <w:t xml:space="preserve"> Scalp Treatment</w:t>
             </w:r>
           </w:p>
         </w:tc>
@@ -1505,7 +1658,30 @@
                 <w:rFonts w:ascii="AppleSystemUIFont" w:hAnsi="AppleSystemUIFont" w:cs="AppleSystemUIFont"/>
                 <w:color w:val="353535"/>
               </w:rPr>
-              <w:t>Base Color &amp; Style</w:t>
+              <w:t xml:space="preserve">Base Color </w:t>
+            </w:r>
+            <w:r>
+              <w:rPr>
+                <w:rFonts w:ascii="AppleSystemUIFont" w:hAnsi="AppleSystemUIFont" w:cs="AppleSystemUIFont"/>
+                <w:color w:val="353535"/>
+              </w:rPr>
+              <w:t>&amp;amp;</w:t>
+            </w:r>
+            <w:r>
+              <w:rPr>
+                <w:rFonts w:ascii="AppleSystemUIFont" w:hAnsi="AppleSystemUIFont" w:cs="AppleSystemUIFont"/>
+                <w:color w:val="353535"/>
+              </w:rPr>
+              <w:t xml:space="preserve"> Styl</w:t>
+            </w:r>
+            <w:bookmarkStart w:id="0" w:name="_GoBack"/>
+            <w:bookmarkEnd w:id="0"/>
+            <w:r>
+              <w:rPr>
+                <w:rFonts w:ascii="AppleSystemUIFont" w:hAnsi="AppleSystemUIFont" w:cs="AppleSystemUIFont"/>
+                <w:color w:val="353535"/>
+              </w:rPr>
+              <w:t>e</w:t>
             </w:r>
           </w:p>
         </w:tc>
@@ -1554,7 +1730,35 @@
                 <w:rFonts w:ascii="AppleSystemUIFont" w:hAnsi="AppleSystemUIFont" w:cs="AppleSystemUIFont"/>
                 <w:color w:val="353535"/>
               </w:rPr>
-              <w:t>Base Color &amp; Glaze &amp; Style</w:t>
+              <w:t xml:space="preserve">Base Color </w:t>
+            </w:r>
+            <w:r>
+              <w:rPr>
+                <w:rFonts w:ascii="AppleSystemUIFont" w:hAnsi="AppleSystemUIFont" w:cs="AppleSystemUIFont"/>
+                <w:color w:val="353535"/>
+              </w:rPr>
+              <w:t>&amp;amp;</w:t>
+            </w:r>
+            <w:r>
+              <w:rPr>
+                <w:rFonts w:ascii="AppleSystemUIFont" w:hAnsi="AppleSystemUIFont" w:cs="AppleSystemUIFont"/>
+                <w:color w:val="353535"/>
+              </w:rPr>
+              <w:t xml:space="preserve"> Glaze </w:t>
+            </w:r>
+            <w:r>
+              <w:rPr>
+                <w:rFonts w:ascii="AppleSystemUIFont" w:hAnsi="AppleSystemUIFont" w:cs="AppleSystemUIFont"/>
+                <w:color w:val="353535"/>
+              </w:rPr>
+              <w:t>&amp;amp;</w:t>
+            </w:r>
+            <w:r>
+              <w:rPr>
+                <w:rFonts w:ascii="AppleSystemUIFont" w:hAnsi="AppleSystemUIFont" w:cs="AppleSystemUIFont"/>
+                <w:color w:val="353535"/>
+              </w:rPr>
+              <w:t xml:space="preserve"> Style</w:t>
             </w:r>
           </w:p>
         </w:tc>
@@ -1603,7 +1807,21 @@
                 <w:rFonts w:ascii="AppleSystemUIFont" w:hAnsi="AppleSystemUIFont" w:cs="AppleSystemUIFont"/>
                 <w:color w:val="353535"/>
               </w:rPr>
-              <w:t>All over Color Glaze &amp; Style</w:t>
+              <w:t xml:space="preserve">All over Color Glaze </w:t>
+            </w:r>
+            <w:r>
+              <w:rPr>
+                <w:rFonts w:ascii="AppleSystemUIFont" w:hAnsi="AppleSystemUIFont" w:cs="AppleSystemUIFont"/>
+                <w:color w:val="353535"/>
+              </w:rPr>
+              <w:t>&amp;amp;</w:t>
+            </w:r>
+            <w:r>
+              <w:rPr>
+                <w:rFonts w:ascii="AppleSystemUIFont" w:hAnsi="AppleSystemUIFont" w:cs="AppleSystemUIFont"/>
+                <w:color w:val="353535"/>
+              </w:rPr>
+              <w:t xml:space="preserve"> Style</w:t>
             </w:r>
           </w:p>
         </w:tc>
@@ -1708,7 +1926,21 @@
                 <w:rFonts w:ascii="AppleSystemUIFont" w:hAnsi="AppleSystemUIFont" w:cs="AppleSystemUIFont"/>
                 <w:color w:val="353535"/>
               </w:rPr>
-              <w:t xml:space="preserve"> &amp; St</w:t>
+              <w:t xml:space="preserve"> </w:t>
+            </w:r>
+            <w:r>
+              <w:rPr>
+                <w:rFonts w:ascii="AppleSystemUIFont" w:hAnsi="AppleSystemUIFont" w:cs="AppleSystemUIFont"/>
+                <w:color w:val="353535"/>
+              </w:rPr>
+              <w:t>&amp;amp;</w:t>
+            </w:r>
+            <w:r>
+              <w:rPr>
+                <w:rFonts w:ascii="AppleSystemUIFont" w:hAnsi="AppleSystemUIFont" w:cs="AppleSystemUIFont"/>
+                <w:color w:val="353535"/>
+              </w:rPr>
+              <w:t xml:space="preserve"> St</w:t>
             </w:r>
             <w:r>
               <w:rPr>
@@ -1764,7 +1996,21 @@
                 <w:rFonts w:ascii="AppleSystemUIFont" w:hAnsi="AppleSystemUIFont" w:cs="AppleSystemUIFont"/>
                 <w:color w:val="353535"/>
               </w:rPr>
-              <w:t>Full Highlights &amp; Style</w:t>
+              <w:t xml:space="preserve">Full Highlights </w:t>
+            </w:r>
+            <w:r>
+              <w:rPr>
+                <w:rFonts w:ascii="AppleSystemUIFont" w:hAnsi="AppleSystemUIFont" w:cs="AppleSystemUIFont"/>
+                <w:color w:val="353535"/>
+              </w:rPr>
+              <w:t>&amp;amp;</w:t>
+            </w:r>
+            <w:r>
+              <w:rPr>
+                <w:rFonts w:ascii="AppleSystemUIFont" w:hAnsi="AppleSystemUIFont" w:cs="AppleSystemUIFont"/>
+                <w:color w:val="353535"/>
+              </w:rPr>
+              <w:t xml:space="preserve"> Style</w:t>
             </w:r>
           </w:p>
         </w:tc>
@@ -1813,7 +2059,21 @@
                 <w:rFonts w:ascii="AppleSystemUIFont" w:hAnsi="AppleSystemUIFont" w:cs="AppleSystemUIFont"/>
                 <w:color w:val="353535"/>
               </w:rPr>
-              <w:t>Full Process Color (Base Color &amp; Highlights)</w:t>
+              <w:t xml:space="preserve">Full Process Color (Base Color </w:t>
+            </w:r>
+            <w:r>
+              <w:rPr>
+                <w:rFonts w:ascii="AppleSystemUIFont" w:hAnsi="AppleSystemUIFont" w:cs="AppleSystemUIFont"/>
+                <w:color w:val="353535"/>
+              </w:rPr>
+              <w:t>&amp;amp;</w:t>
+            </w:r>
+            <w:r>
+              <w:rPr>
+                <w:rFonts w:ascii="AppleSystemUIFont" w:hAnsi="AppleSystemUIFont" w:cs="AppleSystemUIFont"/>
+                <w:color w:val="353535"/>
+              </w:rPr>
+              <w:t xml:space="preserve"> Highlights)</w:t>
             </w:r>
           </w:p>
         </w:tc>
@@ -1911,7 +2171,21 @@
                 <w:rFonts w:ascii="AppleSystemUIFont" w:hAnsi="AppleSystemUIFont" w:cs="AppleSystemUIFont"/>
                 <w:color w:val="353535"/>
               </w:rPr>
-              <w:t>Partial Balayage &amp; Style</w:t>
+              <w:t xml:space="preserve">Partial Balayage </w:t>
+            </w:r>
+            <w:r>
+              <w:rPr>
+                <w:rFonts w:ascii="AppleSystemUIFont" w:hAnsi="AppleSystemUIFont" w:cs="AppleSystemUIFont"/>
+                <w:color w:val="353535"/>
+              </w:rPr>
+              <w:t>&amp;amp;</w:t>
+            </w:r>
+            <w:r>
+              <w:rPr>
+                <w:rFonts w:ascii="AppleSystemUIFont" w:hAnsi="AppleSystemUIFont" w:cs="AppleSystemUIFont"/>
+                <w:color w:val="353535"/>
+              </w:rPr>
+              <w:t xml:space="preserve"> Style</w:t>
             </w:r>
           </w:p>
         </w:tc>
@@ -1960,7 +2234,21 @@
                 <w:rFonts w:ascii="AppleSystemUIFont" w:hAnsi="AppleSystemUIFont" w:cs="AppleSystemUIFont"/>
                 <w:color w:val="353535"/>
               </w:rPr>
-              <w:t>Full Balayage &amp; Style</w:t>
+              <w:t xml:space="preserve">Full Balayage </w:t>
+            </w:r>
+            <w:r>
+              <w:rPr>
+                <w:rFonts w:ascii="AppleSystemUIFont" w:hAnsi="AppleSystemUIFont" w:cs="AppleSystemUIFont"/>
+                <w:color w:val="353535"/>
+              </w:rPr>
+              <w:t>&amp;amp;</w:t>
+            </w:r>
+            <w:r>
+              <w:rPr>
+                <w:rFonts w:ascii="AppleSystemUIFont" w:hAnsi="AppleSystemUIFont" w:cs="AppleSystemUIFont"/>
+                <w:color w:val="353535"/>
+              </w:rPr>
+              <w:t xml:space="preserve"> Style</w:t>
             </w:r>
           </w:p>
         </w:tc>
@@ -2179,7 +2467,21 @@
                 <w:rFonts w:ascii="AppleSystemUIFont" w:hAnsi="AppleSystemUIFont" w:cs="AppleSystemUIFont"/>
                 <w:color w:val="353535"/>
               </w:rPr>
-              <w:t>Aromatherapy Neck Massage &amp; Heat Treatment (5-10 minutes)</w:t>
+              <w:t xml:space="preserve">Aromatherapy Neck Massage </w:t>
+            </w:r>
+            <w:r>
+              <w:rPr>
+                <w:rFonts w:ascii="AppleSystemUIFont" w:hAnsi="AppleSystemUIFont" w:cs="AppleSystemUIFont"/>
+                <w:color w:val="353535"/>
+              </w:rPr>
+              <w:t>&amp;amp;</w:t>
+            </w:r>
+            <w:r>
+              <w:rPr>
+                <w:rFonts w:ascii="AppleSystemUIFont" w:hAnsi="AppleSystemUIFont" w:cs="AppleSystemUIFont"/>
+                <w:color w:val="353535"/>
+              </w:rPr>
+              <w:t xml:space="preserve"> Heat Treatment (5-10 minutes)</w:t>
             </w:r>
           </w:p>
         </w:tc>
@@ -2228,7 +2530,21 @@
                 <w:rFonts w:ascii="AppleSystemUIFont" w:hAnsi="AppleSystemUIFont" w:cs="AppleSystemUIFont"/>
                 <w:color w:val="353535"/>
               </w:rPr>
-              <w:t>Aromatherapy &amp; Moisturizing Hand Treatment with Heated Mitts</w:t>
+              <w:t xml:space="preserve">Aromatherapy </w:t>
+            </w:r>
+            <w:r>
+              <w:rPr>
+                <w:rFonts w:ascii="AppleSystemUIFont" w:hAnsi="AppleSystemUIFont" w:cs="AppleSystemUIFont"/>
+                <w:color w:val="353535"/>
+              </w:rPr>
+              <w:t>&amp;amp;</w:t>
+            </w:r>
+            <w:r>
+              <w:rPr>
+                <w:rFonts w:ascii="AppleSystemUIFont" w:hAnsi="AppleSystemUIFont" w:cs="AppleSystemUIFont"/>
+                <w:color w:val="353535"/>
+              </w:rPr>
+              <w:t xml:space="preserve"> Moisturizing Hand Treatment with Heated Mitts</w:t>
             </w:r>
           </w:p>
         </w:tc>
@@ -2345,7 +2661,46 @@
           <w:rFonts w:ascii="AppleSystemUIFont" w:hAnsi="AppleSystemUIFont" w:cs="AppleSystemUIFont"/>
           <w:color w:val="353535"/>
         </w:rPr>
-        <w:t>Gallery (call it “E&amp;B Look Book”</w:t>
+        <w:t>Gallery (call it “</w:t>
+      </w:r>
+      <w:proofErr w:type="spellStart"/>
+      <w:r>
+        <w:rPr>
+          <w:rFonts w:ascii="AppleSystemUIFont" w:hAnsi="AppleSystemUIFont" w:cs="AppleSystemUIFont"/>
+          <w:color w:val="353535"/>
+        </w:rPr>
+        <w:t>E</w:t>
+      </w:r>
+      <w:r>
+        <w:rPr>
+          <w:rFonts w:ascii="AppleSystemUIFont" w:hAnsi="AppleSystemUIFont" w:cs="AppleSystemUIFont"/>
+          <w:color w:val="353535"/>
+        </w:rPr>
+        <w:t>&amp;amp</w:t>
+      </w:r>
+      <w:proofErr w:type="gramStart"/>
+      <w:r>
+        <w:rPr>
+          <w:rFonts w:ascii="AppleSystemUIFont" w:hAnsi="AppleSystemUIFont" w:cs="AppleSystemUIFont"/>
+          <w:color w:val="353535"/>
+        </w:rPr>
+        <w:t>;</w:t>
+      </w:r>
+      <w:r>
+        <w:rPr>
+          <w:rFonts w:ascii="AppleSystemUIFont" w:hAnsi="AppleSystemUIFont" w:cs="AppleSystemUIFont"/>
+          <w:color w:val="353535"/>
+        </w:rPr>
+        <w:t>B</w:t>
+      </w:r>
+      <w:proofErr w:type="spellEnd"/>
+      <w:proofErr w:type="gramEnd"/>
+      <w:r>
+        <w:rPr>
+          <w:rFonts w:ascii="AppleSystemUIFont" w:hAnsi="AppleSystemUIFont" w:cs="AppleSystemUIFont"/>
+          <w:color w:val="353535"/>
+        </w:rPr>
+        <w:t xml:space="preserve"> Look Book”</w:t>
       </w:r>
       <w:r>
         <w:rPr>
@@ -2476,6 +2831,7 @@
           <w:rFonts w:ascii="AppleSystemUIFont" w:hAnsi="AppleSystemUIFont" w:cs="AppleSystemUIFont"/>
           <w:color w:val="353535"/>
         </w:rPr>
+        <w:lastRenderedPageBreak/>
         <w:t>Pureology</w:t>
       </w:r>
       <w:proofErr w:type="spellEnd"/>
@@ -2493,7 +2849,6 @@
           <w:rFonts w:ascii="AppleSystemUIFont" w:hAnsi="AppleSystemUIFont" w:cs="AppleSystemUIFont"/>
           <w:color w:val="353535"/>
         </w:rPr>
-        <w:lastRenderedPageBreak/>
         <w:t>Pravana</w:t>
       </w:r>
       <w:proofErr w:type="spellEnd"/>
@@ -2861,7 +3216,29 @@
             <w:szCs w:val="21"/>
             <w:shd w:val="clear" w:color="auto" w:fill="FFFFFF"/>
           </w:rPr>
-          <w:t>Thanks Jennifer Altman Duquain for the awesome cut! Jenn just opened Elm &amp; Belle salon in Cumming. Totally recommend her! </w:t>
+          <w:t xml:space="preserve">Thanks Jennifer Altman Duquain for the awesome cut! Jenn just opened Elm </w:t>
+        </w:r>
+        <w:r>
+          <w:rPr>
+            <w:rFonts w:ascii="Arial" w:eastAsia="Times New Roman" w:hAnsi="Arial" w:cs="Arial"/>
+            <w:i/>
+            <w:color w:val="1D2129"/>
+            <w:sz w:val="21"/>
+            <w:szCs w:val="21"/>
+            <w:shd w:val="clear" w:color="auto" w:fill="FFFFFF"/>
+          </w:rPr>
+          <w:t>&amp;amp;</w:t>
+        </w:r>
+        <w:r>
+          <w:rPr>
+            <w:rFonts w:ascii="Arial" w:eastAsia="Times New Roman" w:hAnsi="Arial" w:cs="Arial"/>
+            <w:i/>
+            <w:color w:val="1D2129"/>
+            <w:sz w:val="21"/>
+            <w:szCs w:val="21"/>
+            <w:shd w:val="clear" w:color="auto" w:fill="FFFFFF"/>
+          </w:rPr>
+          <w:t xml:space="preserve"> Belle salon in Cumming. Totally recommend her! </w:t>
         </w:r>
         <w:r>
           <w:rPr>
@@ -3016,6 +3393,7 @@
     </w:p>
     <w:p>
       <w:r>
+        <w:lastRenderedPageBreak/>
         <w:t>Email (jennifer@elmandbelle.com)</w:t>
       </w:r>
     </w:p>
@@ -3085,11 +3463,9 @@
             <w:tcW w:w="4675" w:type="dxa"/>
           </w:tcPr>
           <w:p>
-            <w:bookmarkStart w:id="0" w:name="_GoBack"/>
             <w:r>
               <w:t>https://www.instagram.com/jenniferduquain/</w:t>
             </w:r>
-            <w:bookmarkEnd w:id="0"/>
           </w:p>
         </w:tc>
       </w:tr>
@@ -3100,7 +3476,13 @@
           </w:tcPr>
           <w:p>
             <w:r>
-              <w:t>Pinterest (Elm &amp; Belle Salon Look Book)</w:t>
+              <w:t xml:space="preserve">Pinterest (Elm </w:t>
+            </w:r>
+            <w:r>
+              <w:t>&amp;amp;</w:t>
+            </w:r>
+            <w:r>
+              <w:t xml:space="preserve"> Belle Salon Look Book)</w:t>
             </w:r>
           </w:p>
         </w:tc>

</xml_diff>

<commit_message>
basic testimonial sect in place
</commit_message>
<xml_diff>
--- a/Salon content.docx
+++ b/Salon content.docx
@@ -923,7 +923,7 @@
         <w:adjustRightInd w:val="0"/>
         <w:rPr>
           <w:rFonts w:ascii="AppleSystemUIFont" w:hAnsi="AppleSystemUIFont" w:cs="AppleSystemUIFont"/>
-          <w:color w:val="353535"/>
+          <w:color w:val="000000" w:themeColor="text1"/>
         </w:rPr>
       </w:pPr>
       <w:r>
@@ -945,7 +945,15 @@
           <w:rFonts w:ascii="AppleSystemUIFont" w:hAnsi="AppleSystemUIFont" w:cs="AppleSystemUIFont"/>
           <w:color w:val="353535"/>
         </w:rPr>
-        <w:t>edge trends. She will work with you to select and create the perfect!</w:t>
+        <w:t xml:space="preserve">edge trends. She will work with you to select and create </w:t>
+      </w:r>
+      <w:r>
+        <w:rPr>
+          <w:rFonts w:ascii="AppleSystemUIFont" w:hAnsi="AppleSystemUIFont" w:cs="AppleSystemUIFont"/>
+          <w:color w:val="000000" w:themeColor="text1"/>
+          <w:highlight w:val="red"/>
+        </w:rPr>
+        <w:t>the perfect!</w:t>
       </w:r>
     </w:p>
     <w:p>
@@ -1672,16 +1680,7 @@
                 <w:rFonts w:ascii="AppleSystemUIFont" w:hAnsi="AppleSystemUIFont" w:cs="AppleSystemUIFont"/>
                 <w:color w:val="353535"/>
               </w:rPr>
-              <w:t xml:space="preserve"> Styl</w:t>
-            </w:r>
-            <w:bookmarkStart w:id="0" w:name="_GoBack"/>
-            <w:bookmarkEnd w:id="0"/>
-            <w:r>
-              <w:rPr>
-                <w:rFonts w:ascii="AppleSystemUIFont" w:hAnsi="AppleSystemUIFont" w:cs="AppleSystemUIFont"/>
-                <w:color w:val="353535"/>
-              </w:rPr>
-              <w:t>e</w:t>
+              <w:t xml:space="preserve"> Style</w:t>
             </w:r>
           </w:p>
         </w:tc>
@@ -2899,6 +2898,8 @@
         </w:rPr>
         <w:t>IGK</w:t>
       </w:r>
+      <w:bookmarkStart w:id="0" w:name="_GoBack"/>
+      <w:bookmarkEnd w:id="0"/>
     </w:p>
     <w:p>
       <w:pPr>
@@ -2921,16 +2922,35 @@
       <w:pPr>
         <w:rPr>
           <w:rFonts w:ascii="AppleSystemUIFont" w:hAnsi="AppleSystemUIFont" w:cs="AppleSystemUIFont"/>
-          <w:color w:val="353535"/>
-        </w:rPr>
-      </w:pPr>
-      <w:r>
-        <w:rPr>
-          <w:rFonts w:ascii="AppleSystemUIFont" w:hAnsi="AppleSystemUIFont" w:cs="AppleSystemUIFont"/>
-          <w:color w:val="353535"/>
-        </w:rPr>
-        <w:t>Olivia Garden</w:t>
-      </w:r>
+          <w:color w:val="000000" w:themeColor="text1"/>
+        </w:rPr>
+      </w:pPr>
+      <w:r>
+        <w:rPr>
+          <w:rFonts w:ascii="AppleSystemUIFont" w:hAnsi="AppleSystemUIFont" w:cs="AppleSystemUIFont"/>
+          <w:color w:val="000000" w:themeColor="text1"/>
+          <w:highlight w:val="red"/>
+        </w:rPr>
+        <w:t xml:space="preserve">Olivia </w:t>
+      </w:r>
+      <w:proofErr w:type="gramStart"/>
+      <w:r>
+        <w:rPr>
+          <w:rFonts w:ascii="AppleSystemUIFont" w:hAnsi="AppleSystemUIFont" w:cs="AppleSystemUIFont"/>
+          <w:color w:val="000000" w:themeColor="text1"/>
+          <w:highlight w:val="red"/>
+        </w:rPr>
+        <w:t>Garden</w:t>
+      </w:r>
+      <w:r>
+        <w:rPr>
+          <w:rFonts w:ascii="AppleSystemUIFont" w:hAnsi="AppleSystemUIFont" w:cs="AppleSystemUIFont"/>
+          <w:color w:val="000000" w:themeColor="text1"/>
+          <w:highlight w:val="red"/>
+        </w:rPr>
+        <w:t xml:space="preserve"> ??</w:t>
+      </w:r>
+      <w:proofErr w:type="gramEnd"/>
     </w:p>
     <w:p>
       <w:pPr>
@@ -2990,6 +3010,18 @@
       <w:proofErr w:type="spellEnd"/>
       <w:r>
         <w:t>)</w:t>
+      </w:r>
+    </w:p>
+    <w:p/>
+    <w:p>
+      <w:r>
+        <w:rPr>
+          <w:highlight w:val="red"/>
+        </w:rPr>
+        <w:t>NEED NAMES AND DATES (APPROX) OF REVIEWERS</w:t>
+      </w:r>
+      <w:r>
+        <w:t xml:space="preserve"> </w:t>
       </w:r>
     </w:p>
     <w:p/>
@@ -3095,6 +3127,13 @@
         </w:rPr>
         <w:t>It's been a long time since I've walked out of a salon with a cut and color that I loved. Jenn did an amazing job and really took the time to understand what I was looking for. I'm so happy with my new cut and color! I loved the individualized attention she gave me and her flexibility with scheduling. Looking forward to going back.</w:t>
       </w:r>
+    </w:p>
+    <w:p>
+      <w:pPr>
+        <w:rPr>
+          <w:i/>
+        </w:rPr>
+      </w:pPr>
     </w:p>
     <w:p>
       <w:pPr>
@@ -3393,7 +3432,6 @@
     </w:p>
     <w:p>
       <w:r>
-        <w:lastRenderedPageBreak/>
         <w:t>Email (jennifer@elmandbelle.com)</w:t>
       </w:r>
     </w:p>

</xml_diff>